<commit_message>
assignment_4 performed cherry-pick operation
</commit_message>
<xml_diff>
--- a/assignment_4/assignment_4.docx
+++ b/assignment_4/assignment_4.docx
@@ -17,12 +17,10 @@
     </w:p>
     <w:p>
       <w:pPr>
-        <w:ind w:firstLine="720"/>
+        <w:spacing w:line="360" w:lineRule="auto"/>
         <w:jc w:val="center"/>
         <w:rPr>
           <w:rFonts w:ascii="Times New Roman" w:hAnsi="Times New Roman" w:cs="Times New Roman"/>
-          <w:b/>
-          <w:bCs/>
           <w:sz w:val="40"/>
           <w:szCs w:val="40"/>
         </w:rPr>
@@ -30,22 +28,10 @@
       <w:r>
         <w:rPr>
           <w:rFonts w:ascii="Times New Roman" w:hAnsi="Times New Roman" w:cs="Times New Roman"/>
-          <w:b/>
-          <w:bCs/>
           <w:sz w:val="40"/>
           <w:szCs w:val="40"/>
         </w:rPr>
-        <w:t>GIT ASSIGNMEN</w:t>
-      </w:r>
-      <w:r>
-        <w:rPr>
-          <w:rFonts w:ascii="Times New Roman" w:hAnsi="Times New Roman" w:cs="Times New Roman"/>
-          <w:b/>
-          <w:bCs/>
-          <w:sz w:val="40"/>
-          <w:szCs w:val="40"/>
-        </w:rPr>
-        <w:t>T</w:t>
+        <w:t>Assignment</w:t>
       </w:r>
     </w:p>
     <w:p>
@@ -646,7 +632,7 @@
           <w:szCs w:val="24"/>
         </w:rPr>
         <w:drawing>
-          <wp:inline distT="0" distB="0" distL="0" distR="0" wp14:anchorId="667B82CD" wp14:editId="728C37EF">
+          <wp:inline distT="0" distB="0" distL="0" distR="0" wp14:anchorId="667B82CD" wp14:editId="4A16B9DE">
             <wp:extent cx="6645910" cy="525780"/>
             <wp:effectExtent l="0" t="0" r="2540" b="7620"/>
             <wp:docPr id="2123870377" name="Picture 4"/>
@@ -1450,6 +1436,15 @@
 </file>
 
 <file path=customXml/item1.xml><?xml version="1.0" encoding="utf-8"?>
+<?mso-contentType ?>
+<FormTemplates xmlns="http://schemas.microsoft.com/sharepoint/v3/contenttype/forms">
+  <Display>DocumentLibraryForm</Display>
+  <Edit>DocumentLibraryForm</Edit>
+  <New>DocumentLibraryForm</New>
+</FormTemplates>
+</file>
+
+<file path=customXml/item2.xml><?xml version="1.0" encoding="utf-8"?>
 <p:properties xmlns:p="http://schemas.microsoft.com/office/2006/metadata/properties" xmlns:xsi="http://www.w3.org/2001/XMLSchema-instance" xmlns:pc="http://schemas.microsoft.com/office/infopath/2007/PartnerControls">
   <documentManagement>
     <lcf76f155ced4ddcb4097134ff3c332f xmlns="4139d89f-d5bb-477d-9891-4902e256da26">
@@ -1458,15 +1453,6 @@
     <TaxCatchAll xmlns="5acf54c3-e1af-404b-831a-5d70f17fca7a" xsi:nil="true"/>
   </documentManagement>
 </p:properties>
-</file>
-
-<file path=customXml/item2.xml><?xml version="1.0" encoding="utf-8"?>
-<?mso-contentType ?>
-<FormTemplates xmlns="http://schemas.microsoft.com/sharepoint/v3/contenttype/forms">
-  <Display>DocumentLibraryForm</Display>
-  <Edit>DocumentLibraryForm</Edit>
-  <New>DocumentLibraryForm</New>
-</FormTemplates>
 </file>
 
 <file path=customXml/item3.xml><?xml version="1.0" encoding="utf-8"?>
@@ -1693,20 +1679,20 @@
 </file>
 
 <file path=customXml/itemProps1.xml><?xml version="1.0" encoding="utf-8"?>
+<ds:datastoreItem xmlns:ds="http://schemas.openxmlformats.org/officeDocument/2006/customXml" ds:itemID="{9B7ED1B6-4ABD-4E62-B4F3-FFC0334FA555}">
+  <ds:schemaRefs>
+    <ds:schemaRef ds:uri="http://schemas.microsoft.com/sharepoint/v3/contenttype/forms"/>
+  </ds:schemaRefs>
+</ds:datastoreItem>
+</file>
+
+<file path=customXml/itemProps2.xml><?xml version="1.0" encoding="utf-8"?>
 <ds:datastoreItem xmlns:ds="http://schemas.openxmlformats.org/officeDocument/2006/customXml" ds:itemID="{AC1D2CE4-52A8-4902-B164-F9A8D49CFBFD}">
   <ds:schemaRefs>
     <ds:schemaRef ds:uri="http://schemas.microsoft.com/office/2006/metadata/properties"/>
     <ds:schemaRef ds:uri="http://schemas.microsoft.com/office/infopath/2007/PartnerControls"/>
     <ds:schemaRef ds:uri="4139d89f-d5bb-477d-9891-4902e256da26"/>
     <ds:schemaRef ds:uri="5acf54c3-e1af-404b-831a-5d70f17fca7a"/>
-  </ds:schemaRefs>
-</ds:datastoreItem>
-</file>
-
-<file path=customXml/itemProps2.xml><?xml version="1.0" encoding="utf-8"?>
-<ds:datastoreItem xmlns:ds="http://schemas.openxmlformats.org/officeDocument/2006/customXml" ds:itemID="{9B7ED1B6-4ABD-4E62-B4F3-FFC0334FA555}">
-  <ds:schemaRefs>
-    <ds:schemaRef ds:uri="http://schemas.microsoft.com/sharepoint/v3/contenttype/forms"/>
   </ds:schemaRefs>
 </ds:datastoreItem>
 </file>

</xml_diff>